<commit_message>
MGS-7128 text change for 2023 rent increase template (tenant's response)
</commit_message>
<xml_diff>
--- a/housing-service/src/main/resources/templates/rent-increase-2023.docx
+++ b/housing-service/src/main/resources/templates/rent-increase-2023.docx
@@ -1682,31 +1682,7 @@
           <w:szCs w:val="21"/>
           <w:lang w:val="en" w:eastAsia="en-GB"/>
         </w:rPr>
-        <w:t>«</w:t>
-      </w:r>
-      <w:proofErr w:type="spellStart"/>
-      <w:r>
-        <w:rPr>
-          <w:rFonts w:ascii="Times New Roman" w:hAnsi="Times New Roman"/>
-          <w:noProof/>
-          <w:color w:val="000000"/>
-          <w:sz w:val="21"/>
-          <w:szCs w:val="21"/>
-          <w:lang w:val="en" w:eastAsia="en-GB"/>
-        </w:rPr>
-        <w:t>oldRentAmount</w:t>
-      </w:r>
-      <w:proofErr w:type="spellEnd"/>
-      <w:r>
-        <w:rPr>
-          <w:rFonts w:ascii="Times New Roman" w:hAnsi="Times New Roman"/>
-          <w:noProof/>
-          <w:color w:val="000000"/>
-          <w:sz w:val="21"/>
-          <w:szCs w:val="21"/>
-          <w:lang w:val="en" w:eastAsia="en-GB"/>
-        </w:rPr>
-        <w:t>»</w:t>
+        <w:t>«oldRentAmount»</w:t>
       </w:r>
       <w:r>
         <w:rPr>
@@ -1894,31 +1870,7 @@
           <w:szCs w:val="21"/>
           <w:lang w:val="en" w:eastAsia="en-GB"/>
         </w:rPr>
-        <w:t>«</w:t>
-      </w:r>
-      <w:proofErr w:type="spellStart"/>
-      <w:r>
-        <w:rPr>
-          <w:rFonts w:ascii="Times New Roman" w:hAnsi="Times New Roman"/>
-          <w:noProof/>
-          <w:color w:val="000000"/>
-          <w:sz w:val="21"/>
-          <w:szCs w:val="21"/>
-          <w:lang w:val="en" w:eastAsia="en-GB"/>
-        </w:rPr>
-        <w:t>newRentAmount</w:t>
-      </w:r>
-      <w:proofErr w:type="spellEnd"/>
-      <w:r>
-        <w:rPr>
-          <w:rFonts w:ascii="Times New Roman" w:hAnsi="Times New Roman"/>
-          <w:noProof/>
-          <w:color w:val="000000"/>
-          <w:sz w:val="21"/>
-          <w:szCs w:val="21"/>
-          <w:lang w:val="en" w:eastAsia="en-GB"/>
-        </w:rPr>
-        <w:t>»</w:t>
+        <w:t>«newRentAmount»</w:t>
       </w:r>
       <w:r>
         <w:rPr>
@@ -3880,7 +3832,7 @@
           </mc:Choice>
           <mc:Fallback>
             <w:pict>
-              <v:rect w14:anchorId="447E91AE" id="Rectangle 3" o:spid="_x0000_s1026" style="position:absolute;margin-left:6pt;margin-top:13pt;width:15.75pt;height:15.75pt;z-index:251659264;visibility:visible;mso-wrap-style:square;mso-width-percent:0;mso-height-percent:0;mso-wrap-distance-left:9pt;mso-wrap-distance-top:0;mso-wrap-distance-right:9pt;mso-wrap-distance-bottom:0;mso-position-horizontal:absolute;mso-position-horizontal-relative:text;mso-position-vertical:absolute;mso-position-vertical-relative:text;mso-width-percent:0;mso-height-percent:0;mso-width-relative:page;mso-height-relative:page;v-text-anchor:middle" o:gfxdata="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" fillcolor="#f2f2f2" strokecolor="windowText" strokeweight="1.5pt"/>
+              <v:rect w14:anchorId="1D11ABAC" id="Rectangle 3" o:spid="_x0000_s1026" style="position:absolute;margin-left:6pt;margin-top:13pt;width:15.75pt;height:15.75pt;z-index:251659264;visibility:visible;mso-wrap-style:square;mso-width-percent:0;mso-height-percent:0;mso-wrap-distance-left:9pt;mso-wrap-distance-top:0;mso-wrap-distance-right:9pt;mso-wrap-distance-bottom:0;mso-position-horizontal:absolute;mso-position-horizontal-relative:text;mso-position-vertical:absolute;mso-position-vertical-relative:text;mso-width-percent:0;mso-height-percent:0;mso-width-relative:page;mso-height-relative:page;v-text-anchor:middle" o:gfxdata="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" fillcolor="#f2f2f2" strokecolor="windowText" strokeweight="1.5pt"/>
             </w:pict>
           </mc:Fallback>
         </mc:AlternateContent>
@@ -4138,7 +4090,7 @@
           </mc:Choice>
           <mc:Fallback>
             <w:pict>
-              <v:rect w14:anchorId="1945048F" id="Rectangle 7" o:spid="_x0000_s1026" style="position:absolute;margin-left:6pt;margin-top:1.15pt;width:15.75pt;height:15.75pt;z-index:251655168;visibility:visible;mso-wrap-style:square;mso-width-percent:0;mso-height-percent:0;mso-wrap-distance-left:9pt;mso-wrap-distance-top:0;mso-wrap-distance-right:9pt;mso-wrap-distance-bottom:0;mso-position-horizontal:absolute;mso-position-horizontal-relative:text;mso-position-vertical:absolute;mso-position-vertical-relative:text;mso-width-percent:0;mso-height-percent:0;mso-width-relative:page;mso-height-relative:page;v-text-anchor:middle" o:gfxdata="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" fillcolor="#f2f2f2 [3052]" strokecolor="black [3213]" strokeweight="1.5pt"/>
+              <v:rect w14:anchorId="2D2EA686" id="Rectangle 7" o:spid="_x0000_s1026" style="position:absolute;margin-left:6pt;margin-top:1.15pt;width:15.75pt;height:15.75pt;z-index:251655168;visibility:visible;mso-wrap-style:square;mso-width-percent:0;mso-height-percent:0;mso-wrap-distance-left:9pt;mso-wrap-distance-top:0;mso-wrap-distance-right:9pt;mso-wrap-distance-bottom:0;mso-position-horizontal:absolute;mso-position-horizontal-relative:text;mso-position-vertical:absolute;mso-position-vertical-relative:text;mso-width-percent:0;mso-height-percent:0;mso-width-relative:page;mso-height-relative:page;v-text-anchor:middle" o:gfxdata="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" fillcolor="#f2f2f2 [3052]" strokecolor="black [3213]" strokeweight="1.5pt"/>
             </w:pict>
           </mc:Fallback>
         </mc:AlternateContent>
@@ -4477,7 +4429,7 @@
           </mc:Choice>
           <mc:Fallback>
             <w:pict>
-              <v:rect w14:anchorId="2849419A" id="Rectangle 8" o:spid="_x0000_s1026" style="position:absolute;margin-left:6pt;margin-top:1.15pt;width:15.75pt;height:15.75pt;z-index:251657216;visibility:visible;mso-wrap-style:square;mso-width-percent:0;mso-height-percent:0;mso-wrap-distance-left:9pt;mso-wrap-distance-top:0;mso-wrap-distance-right:9pt;mso-wrap-distance-bottom:0;mso-position-horizontal:absolute;mso-position-horizontal-relative:text;mso-position-vertical:absolute;mso-position-vertical-relative:text;mso-width-percent:0;mso-height-percent:0;mso-width-relative:page;mso-height-relative:page;v-text-anchor:middle" o:gfxdata="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" fillcolor="#f2f2f2 [3052]" strokecolor="black [3213]" strokeweight="1.5pt"/>
+              <v:rect w14:anchorId="6840D689" id="Rectangle 8" o:spid="_x0000_s1026" style="position:absolute;margin-left:6pt;margin-top:1.15pt;width:15.75pt;height:15.75pt;z-index:251657216;visibility:visible;mso-wrap-style:square;mso-width-percent:0;mso-height-percent:0;mso-wrap-distance-left:9pt;mso-wrap-distance-top:0;mso-wrap-distance-right:9pt;mso-wrap-distance-bottom:0;mso-position-horizontal:absolute;mso-position-horizontal-relative:text;mso-position-vertical:absolute;mso-position-vertical-relative:text;mso-width-percent:0;mso-height-percent:0;mso-width-relative:page;mso-height-relative:page;v-text-anchor:middle" o:gfxdata="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" fillcolor="#f2f2f2 [3052]" strokecolor="black [3213]" strokeweight="1.5pt"/>
             </w:pict>
           </mc:Fallback>
         </mc:AlternateContent>
@@ -4589,57 +4541,27 @@
           <w:szCs w:val="21"/>
           <w:lang w:val="en" w:eastAsia="en-GB"/>
         </w:rPr>
-        <w:t xml:space="preserve">propose to </w:t>
-      </w:r>
-      <w:r>
-        <w:rPr>
-          <w:rFonts w:ascii="Times New Roman" w:hAnsi="Times New Roman"/>
-          <w:color w:val="000000"/>
-          <w:sz w:val="21"/>
-          <w:szCs w:val="21"/>
-          <w:lang w:val="en" w:eastAsia="en-GB"/>
-        </w:rPr>
-        <w:t xml:space="preserve">apply </w:t>
-      </w:r>
-      <w:r>
-        <w:rPr>
-          <w:rFonts w:ascii="Times New Roman" w:hAnsi="Times New Roman"/>
-          <w:color w:val="000000"/>
-          <w:sz w:val="21"/>
-          <w:szCs w:val="21"/>
-          <w:lang w:val="en" w:eastAsia="en-GB"/>
-        </w:rPr>
-        <w:t xml:space="preserve">to a Rent Officer for a determination of the </w:t>
-      </w:r>
-      <w:r>
-        <w:rPr>
-          <w:rFonts w:ascii="Times New Roman" w:hAnsi="Times New Roman"/>
-          <w:color w:val="000000"/>
-          <w:sz w:val="21"/>
-          <w:szCs w:val="21"/>
-          <w:lang w:val="en" w:eastAsia="en-GB"/>
-        </w:rPr>
-        <w:tab/>
-      </w:r>
-      <w:r>
-        <w:rPr>
-          <w:rFonts w:ascii="Times New Roman" w:hAnsi="Times New Roman"/>
-          <w:color w:val="000000"/>
-          <w:sz w:val="21"/>
-          <w:szCs w:val="21"/>
-          <w:lang w:val="en" w:eastAsia="en-GB"/>
-        </w:rPr>
-        <w:t xml:space="preserve">open </w:t>
-      </w:r>
-      <w:r>
-        <w:rPr>
-          <w:rFonts w:ascii="Times New Roman" w:hAnsi="Times New Roman"/>
-          <w:color w:val="000000"/>
-          <w:sz w:val="21"/>
-          <w:szCs w:val="21"/>
-          <w:lang w:val="en" w:eastAsia="en-GB"/>
-        </w:rPr>
-        <w:t xml:space="preserve">market rent. </w:t>
+        <w:t>propose to</w:t>
+      </w:r>
+      <w:r>
+        <w:rPr>
+          <w:rFonts w:ascii="Times New Roman" w:hAnsi="Times New Roman"/>
+          <w:color w:val="000000"/>
+          <w:sz w:val="21"/>
+          <w:szCs w:val="21"/>
+          <w:lang w:val="en" w:eastAsia="en-GB"/>
+        </w:rPr>
+        <w:t xml:space="preserve"> make a referral to a Rent Officer to confirm whether the proposed rent increase is in line with the rent cap</w:t>
+      </w:r>
+      <w:r>
+        <w:rPr>
+          <w:rFonts w:ascii="Times New Roman" w:hAnsi="Times New Roman"/>
+          <w:color w:val="000000"/>
+          <w:sz w:val="21"/>
+          <w:szCs w:val="21"/>
+          <w:lang w:val="en" w:eastAsia="en-GB"/>
+        </w:rPr>
+        <w:t xml:space="preserve">. </w:t>
       </w:r>
       <w:r>
         <w:rPr>
@@ -12149,6 +12071,7 @@
     <w:lsdException w:name="HTML Sample" w:semiHidden="1" w:unhideWhenUsed="1"/>
     <w:lsdException w:name="HTML Typewriter" w:semiHidden="1" w:unhideWhenUsed="1"/>
     <w:lsdException w:name="HTML Variable" w:semiHidden="1" w:unhideWhenUsed="1"/>
+    <w:lsdException w:name="Normal Table" w:semiHidden="1" w:unhideWhenUsed="1"/>
     <w:lsdException w:name="annotation subject" w:semiHidden="1" w:unhideWhenUsed="1"/>
     <w:lsdException w:name="No List" w:semiHidden="1" w:unhideWhenUsed="1"/>
     <w:lsdException w:name="Outline List 1" w:semiHidden="1" w:unhideWhenUsed="1"/>
@@ -12191,8 +12114,11 @@
     <w:lsdException w:name="Table Contemporary" w:semiHidden="1" w:unhideWhenUsed="1"/>
     <w:lsdException w:name="Table Elegant" w:semiHidden="1" w:unhideWhenUsed="1"/>
     <w:lsdException w:name="Table Professional" w:semiHidden="1" w:unhideWhenUsed="1"/>
+    <w:lsdException w:name="Table Subtle 1" w:semiHidden="1" w:unhideWhenUsed="1"/>
     <w:lsdException w:name="Table Subtle 2" w:semiHidden="1" w:unhideWhenUsed="1"/>
     <w:lsdException w:name="Table Web 1" w:semiHidden="1" w:unhideWhenUsed="1"/>
+    <w:lsdException w:name="Table Web 2" w:semiHidden="1" w:unhideWhenUsed="1"/>
+    <w:lsdException w:name="Table Web 3" w:semiHidden="1" w:unhideWhenUsed="1"/>
     <w:lsdException w:name="Balloon Text" w:semiHidden="1" w:unhideWhenUsed="1"/>
     <w:lsdException w:name="Table Grid" w:uiPriority="59"/>
     <w:lsdException w:name="Table Theme" w:semiHidden="1" w:unhideWhenUsed="1"/>
@@ -16416,12 +16342,6 @@
 </file>
 
 <file path=customXml/item1.xml><?xml version="1.0" encoding="utf-8"?>
-<p:properties xmlns:p="http://schemas.microsoft.com/office/2006/metadata/properties" xmlns:xsi="http://www.w3.org/2001/XMLSchema-instance" xmlns:pc="http://schemas.microsoft.com/office/infopath/2007/PartnerControls">
-  <documentManagement/>
-</p:properties>
-</file>
-
-<file path=customXml/item2.xml><?xml version="1.0" encoding="utf-8"?>
 <ct:contentTypeSchema xmlns:ct="http://schemas.microsoft.com/office/2006/metadata/contentType" xmlns:ma="http://schemas.microsoft.com/office/2006/metadata/properties/metaAttributes" ct:_="" ma:_="" ma:contentTypeName="Document" ma:contentTypeID="0x010100A6AD92B10D60D648AC252C75162EA0F5" ma:contentTypeVersion="4" ma:contentTypeDescription="Create a new document." ma:contentTypeScope="" ma:versionID="d14db0be8c12f9adcf70d0e4517ba46b">
   <xsd:schema xmlns:xsd="http://www.w3.org/2001/XMLSchema" xmlns:xs="http://www.w3.org/2001/XMLSchema" xmlns:p="http://schemas.microsoft.com/office/2006/metadata/properties" xmlns:ns2="65723b6b-0315-46bf-9bb6-3ab4f3437800" targetNamespace="http://schemas.microsoft.com/office/2006/metadata/properties" ma:root="true" ma:fieldsID="0acb2796b672197559e66ec2db4bdbbb" ns2:_="">
     <xsd:import namespace="65723b6b-0315-46bf-9bb6-3ab4f3437800"/>
@@ -16583,11 +16503,13 @@
 </ct:contentTypeSchema>
 </file>
 
-<file path=customXml/item3.xml><?xml version="1.0" encoding="utf-8"?>
-<b:Sources xmlns:b="http://schemas.openxmlformats.org/officeDocument/2006/bibliography" xmlns="http://schemas.openxmlformats.org/officeDocument/2006/bibliography" SelectedStyle="\APA.XSL" StyleName="APA"/>
+<file path=customXml/item2.xml><?xml version="1.0" encoding="utf-8"?>
+<p:properties xmlns:p="http://schemas.microsoft.com/office/2006/metadata/properties" xmlns:xsi="http://www.w3.org/2001/XMLSchema-instance" xmlns:pc="http://schemas.microsoft.com/office/infopath/2007/PartnerControls">
+  <documentManagement/>
+</p:properties>
 </file>
 
-<file path=customXml/item4.xml><?xml version="1.0" encoding="utf-8"?>
+<file path=customXml/item3.xml><?xml version="1.0" encoding="utf-8"?>
 <?mso-contentType ?>
 <FormTemplates xmlns="http://schemas.microsoft.com/sharepoint/v3/contenttype/forms">
   <Display>DocumentLibraryForm</Display>
@@ -16596,23 +16518,11 @@
 </FormTemplates>
 </file>
 
-<file path=customXml/itemProps1.xml><?xml version="1.0" encoding="utf-8"?>
-<ds:datastoreItem xmlns:ds="http://schemas.openxmlformats.org/officeDocument/2006/customXml" ds:itemID="{C4026981-12CD-4120-8BCC-EB970C096EDF}">
-  <ds:schemaRefs>
-    <ds:schemaRef ds:uri="http://purl.org/dc/elements/1.1/"/>
-    <ds:schemaRef ds:uri="http://schemas.microsoft.com/office/2006/metadata/properties"/>
-    <ds:schemaRef ds:uri="http://purl.org/dc/terms/"/>
-    <ds:schemaRef ds:uri="65723b6b-0315-46bf-9bb6-3ab4f3437800"/>
-    <ds:schemaRef ds:uri="http://schemas.microsoft.com/office/2006/documentManagement/types"/>
-    <ds:schemaRef ds:uri="http://schemas.openxmlformats.org/package/2006/metadata/core-properties"/>
-    <ds:schemaRef ds:uri="http://schemas.microsoft.com/office/infopath/2007/PartnerControls"/>
-    <ds:schemaRef ds:uri="http://www.w3.org/XML/1998/namespace"/>
-    <ds:schemaRef ds:uri="http://purl.org/dc/dcmitype/"/>
-  </ds:schemaRefs>
-</ds:datastoreItem>
+<file path=customXml/item4.xml><?xml version="1.0" encoding="utf-8"?>
+<b:Sources xmlns:b="http://schemas.openxmlformats.org/officeDocument/2006/bibliography" xmlns="http://schemas.openxmlformats.org/officeDocument/2006/bibliography" SelectedStyle="\APA.XSL" StyleName="APA"/>
 </file>
 
-<file path=customXml/itemProps2.xml><?xml version="1.0" encoding="utf-8"?>
+<file path=customXml/itemProps1.xml><?xml version="1.0" encoding="utf-8"?>
 <ds:datastoreItem xmlns:ds="http://schemas.openxmlformats.org/officeDocument/2006/customXml" ds:itemID="{B197A26B-74DE-40CF-85B8-F7B4329E117D}">
   <ds:schemaRefs>
     <ds:schemaRef ds:uri="http://schemas.microsoft.com/office/2006/metadata/contentType"/>
@@ -16630,18 +16540,34 @@
 </ds:datastoreItem>
 </file>
 
+<file path=customXml/itemProps2.xml><?xml version="1.0" encoding="utf-8"?>
+<ds:datastoreItem xmlns:ds="http://schemas.openxmlformats.org/officeDocument/2006/customXml" ds:itemID="{C4026981-12CD-4120-8BCC-EB970C096EDF}">
+  <ds:schemaRefs>
+    <ds:schemaRef ds:uri="http://purl.org/dc/elements/1.1/"/>
+    <ds:schemaRef ds:uri="http://schemas.microsoft.com/office/2006/metadata/properties"/>
+    <ds:schemaRef ds:uri="http://purl.org/dc/terms/"/>
+    <ds:schemaRef ds:uri="65723b6b-0315-46bf-9bb6-3ab4f3437800"/>
+    <ds:schemaRef ds:uri="http://schemas.microsoft.com/office/2006/documentManagement/types"/>
+    <ds:schemaRef ds:uri="http://schemas.openxmlformats.org/package/2006/metadata/core-properties"/>
+    <ds:schemaRef ds:uri="http://schemas.microsoft.com/office/infopath/2007/PartnerControls"/>
+    <ds:schemaRef ds:uri="http://www.w3.org/XML/1998/namespace"/>
+    <ds:schemaRef ds:uri="http://purl.org/dc/dcmitype/"/>
+  </ds:schemaRefs>
+</ds:datastoreItem>
+</file>
+
 <file path=customXml/itemProps3.xml><?xml version="1.0" encoding="utf-8"?>
+<ds:datastoreItem xmlns:ds="http://schemas.openxmlformats.org/officeDocument/2006/customXml" ds:itemID="{DB6DBA05-57FF-437C-8249-1B24730337B1}">
+  <ds:schemaRefs>
+    <ds:schemaRef ds:uri="http://schemas.microsoft.com/sharepoint/v3/contenttype/forms"/>
+  </ds:schemaRefs>
+</ds:datastoreItem>
+</file>
+
+<file path=customXml/itemProps4.xml><?xml version="1.0" encoding="utf-8"?>
 <ds:datastoreItem xmlns:ds="http://schemas.openxmlformats.org/officeDocument/2006/customXml" ds:itemID="{1CC6347A-DB93-4282-817A-4B4A6F234FC6}">
   <ds:schemaRefs>
     <ds:schemaRef ds:uri="http://schemas.openxmlformats.org/officeDocument/2006/bibliography"/>
   </ds:schemaRefs>
 </ds:datastoreItem>
-</file>
-
-<file path=customXml/itemProps4.xml><?xml version="1.0" encoding="utf-8"?>
-<ds:datastoreItem xmlns:ds="http://schemas.openxmlformats.org/officeDocument/2006/customXml" ds:itemID="{DB6DBA05-57FF-437C-8249-1B24730337B1}">
-  <ds:schemaRefs>
-    <ds:schemaRef ds:uri="http://schemas.microsoft.com/sharepoint/v3/contenttype/forms"/>
-  </ds:schemaRefs>
-</ds:datastoreItem>
 </file>
</xml_diff>

<commit_message>
MGS-7128 typo in supplied document
</commit_message>
<xml_diff>
--- a/housing-service/src/main/resources/templates/rent-increase-2023.docx
+++ b/housing-service/src/main/resources/templates/rent-increase-2023.docx
@@ -3832,7 +3832,7 @@
           </mc:Choice>
           <mc:Fallback>
             <w:pict>
-              <v:rect w14:anchorId="1D11ABAC" id="Rectangle 3" o:spid="_x0000_s1026" style="position:absolute;margin-left:6pt;margin-top:13pt;width:15.75pt;height:15.75pt;z-index:251659264;visibility:visible;mso-wrap-style:square;mso-width-percent:0;mso-height-percent:0;mso-wrap-distance-left:9pt;mso-wrap-distance-top:0;mso-wrap-distance-right:9pt;mso-wrap-distance-bottom:0;mso-position-horizontal:absolute;mso-position-horizontal-relative:text;mso-position-vertical:absolute;mso-position-vertical-relative:text;mso-width-percent:0;mso-height-percent:0;mso-width-relative:page;mso-height-relative:page;v-text-anchor:middle" o:gfxdata="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" fillcolor="#f2f2f2" strokecolor="windowText" strokeweight="1.5pt"/>
+              <v:rect w14:anchorId="2B510558" id="Rectangle 3" o:spid="_x0000_s1026" style="position:absolute;margin-left:6pt;margin-top:13pt;width:15.75pt;height:15.75pt;z-index:251659264;visibility:visible;mso-wrap-style:square;mso-width-percent:0;mso-height-percent:0;mso-wrap-distance-left:9pt;mso-wrap-distance-top:0;mso-wrap-distance-right:9pt;mso-wrap-distance-bottom:0;mso-position-horizontal:absolute;mso-position-horizontal-relative:text;mso-position-vertical:absolute;mso-position-vertical-relative:text;mso-width-percent:0;mso-height-percent:0;mso-width-relative:page;mso-height-relative:page;v-text-anchor:middle" o:gfxdata="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" fillcolor="#f2f2f2" strokecolor="windowText" strokeweight="1.5pt"/>
             </w:pict>
           </mc:Fallback>
         </mc:AlternateContent>
@@ -4090,7 +4090,7 @@
           </mc:Choice>
           <mc:Fallback>
             <w:pict>
-              <v:rect w14:anchorId="2D2EA686" id="Rectangle 7" o:spid="_x0000_s1026" style="position:absolute;margin-left:6pt;margin-top:1.15pt;width:15.75pt;height:15.75pt;z-index:251655168;visibility:visible;mso-wrap-style:square;mso-width-percent:0;mso-height-percent:0;mso-wrap-distance-left:9pt;mso-wrap-distance-top:0;mso-wrap-distance-right:9pt;mso-wrap-distance-bottom:0;mso-position-horizontal:absolute;mso-position-horizontal-relative:text;mso-position-vertical:absolute;mso-position-vertical-relative:text;mso-width-percent:0;mso-height-percent:0;mso-width-relative:page;mso-height-relative:page;v-text-anchor:middle" o:gfxdata="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" fillcolor="#f2f2f2 [3052]" strokecolor="black [3213]" strokeweight="1.5pt"/>
+              <v:rect w14:anchorId="6B070A99" id="Rectangle 7" o:spid="_x0000_s1026" style="position:absolute;margin-left:6pt;margin-top:1.15pt;width:15.75pt;height:15.75pt;z-index:251655168;visibility:visible;mso-wrap-style:square;mso-width-percent:0;mso-height-percent:0;mso-wrap-distance-left:9pt;mso-wrap-distance-top:0;mso-wrap-distance-right:9pt;mso-wrap-distance-bottom:0;mso-position-horizontal:absolute;mso-position-horizontal-relative:text;mso-position-vertical:absolute;mso-position-vertical-relative:text;mso-width-percent:0;mso-height-percent:0;mso-width-relative:page;mso-height-relative:page;v-text-anchor:middle" o:gfxdata="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" fillcolor="#f2f2f2 [3052]" strokecolor="black [3213]" strokeweight="1.5pt"/>
             </w:pict>
           </mc:Fallback>
         </mc:AlternateContent>
@@ -4429,7 +4429,7 @@
           </mc:Choice>
           <mc:Fallback>
             <w:pict>
-              <v:rect w14:anchorId="6840D689" id="Rectangle 8" o:spid="_x0000_s1026" style="position:absolute;margin-left:6pt;margin-top:1.15pt;width:15.75pt;height:15.75pt;z-index:251657216;visibility:visible;mso-wrap-style:square;mso-width-percent:0;mso-height-percent:0;mso-wrap-distance-left:9pt;mso-wrap-distance-top:0;mso-wrap-distance-right:9pt;mso-wrap-distance-bottom:0;mso-position-horizontal:absolute;mso-position-horizontal-relative:text;mso-position-vertical:absolute;mso-position-vertical-relative:text;mso-width-percent:0;mso-height-percent:0;mso-width-relative:page;mso-height-relative:page;v-text-anchor:middle" o:gfxdata="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" fillcolor="#f2f2f2 [3052]" strokecolor="black [3213]" strokeweight="1.5pt"/>
+              <v:rect w14:anchorId="68C3225F" id="Rectangle 8" o:spid="_x0000_s1026" style="position:absolute;margin-left:6pt;margin-top:1.15pt;width:15.75pt;height:15.75pt;z-index:251657216;visibility:visible;mso-wrap-style:square;mso-width-percent:0;mso-height-percent:0;mso-wrap-distance-left:9pt;mso-wrap-distance-top:0;mso-wrap-distance-right:9pt;mso-wrap-distance-bottom:0;mso-position-horizontal:absolute;mso-position-horizontal-relative:text;mso-position-vertical:absolute;mso-position-vertical-relative:text;mso-width-percent:0;mso-height-percent:0;mso-width-relative:page;mso-height-relative:page;v-text-anchor:middle" o:gfxdata="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" fillcolor="#f2f2f2 [3052]" strokecolor="black [3213]" strokeweight="1.5pt"/>
             </w:pict>
           </mc:Fallback>
         </mc:AlternateContent>
@@ -9523,7 +9523,15 @@
           <w:sz w:val="21"/>
           <w:szCs w:val="21"/>
         </w:rPr>
-        <w:t>20.</w:t>
+        <w:t>18</w:t>
+      </w:r>
+      <w:r>
+        <w:rPr>
+          <w:rFonts w:ascii="Arial" w:hAnsi="Arial" w:cs="Arial"/>
+          <w:sz w:val="21"/>
+          <w:szCs w:val="21"/>
+        </w:rPr>
+        <w:t>.</w:t>
       </w:r>
       <w:r>
         <w:rPr>
@@ -16342,6 +16350,12 @@
 </file>
 
 <file path=customXml/item1.xml><?xml version="1.0" encoding="utf-8"?>
+<p:properties xmlns:p="http://schemas.microsoft.com/office/2006/metadata/properties" xmlns:xsi="http://www.w3.org/2001/XMLSchema-instance" xmlns:pc="http://schemas.microsoft.com/office/infopath/2007/PartnerControls">
+  <documentManagement/>
+</p:properties>
+</file>
+
+<file path=customXml/item2.xml><?xml version="1.0" encoding="utf-8"?>
 <ct:contentTypeSchema xmlns:ct="http://schemas.microsoft.com/office/2006/metadata/contentType" xmlns:ma="http://schemas.microsoft.com/office/2006/metadata/properties/metaAttributes" ct:_="" ma:_="" ma:contentTypeName="Document" ma:contentTypeID="0x010100A6AD92B10D60D648AC252C75162EA0F5" ma:contentTypeVersion="4" ma:contentTypeDescription="Create a new document." ma:contentTypeScope="" ma:versionID="d14db0be8c12f9adcf70d0e4517ba46b">
   <xsd:schema xmlns:xsd="http://www.w3.org/2001/XMLSchema" xmlns:xs="http://www.w3.org/2001/XMLSchema" xmlns:p="http://schemas.microsoft.com/office/2006/metadata/properties" xmlns:ns2="65723b6b-0315-46bf-9bb6-3ab4f3437800" targetNamespace="http://schemas.microsoft.com/office/2006/metadata/properties" ma:root="true" ma:fieldsID="0acb2796b672197559e66ec2db4bdbbb" ns2:_="">
     <xsd:import namespace="65723b6b-0315-46bf-9bb6-3ab4f3437800"/>
@@ -16503,13 +16517,11 @@
 </ct:contentTypeSchema>
 </file>
 
-<file path=customXml/item2.xml><?xml version="1.0" encoding="utf-8"?>
-<p:properties xmlns:p="http://schemas.microsoft.com/office/2006/metadata/properties" xmlns:xsi="http://www.w3.org/2001/XMLSchema-instance" xmlns:pc="http://schemas.microsoft.com/office/infopath/2007/PartnerControls">
-  <documentManagement/>
-</p:properties>
+<file path=customXml/item3.xml><?xml version="1.0" encoding="utf-8"?>
+<b:Sources xmlns:b="http://schemas.openxmlformats.org/officeDocument/2006/bibliography" xmlns="http://schemas.openxmlformats.org/officeDocument/2006/bibliography" SelectedStyle="\APA.XSL" StyleName="APA"/>
 </file>
 
-<file path=customXml/item3.xml><?xml version="1.0" encoding="utf-8"?>
+<file path=customXml/item4.xml><?xml version="1.0" encoding="utf-8"?>
 <?mso-contentType ?>
 <FormTemplates xmlns="http://schemas.microsoft.com/sharepoint/v3/contenttype/forms">
   <Display>DocumentLibraryForm</Display>
@@ -16518,11 +16530,23 @@
 </FormTemplates>
 </file>
 
-<file path=customXml/item4.xml><?xml version="1.0" encoding="utf-8"?>
-<b:Sources xmlns:b="http://schemas.openxmlformats.org/officeDocument/2006/bibliography" xmlns="http://schemas.openxmlformats.org/officeDocument/2006/bibliography" SelectedStyle="\APA.XSL" StyleName="APA"/>
+<file path=customXml/itemProps1.xml><?xml version="1.0" encoding="utf-8"?>
+<ds:datastoreItem xmlns:ds="http://schemas.openxmlformats.org/officeDocument/2006/customXml" ds:itemID="{C4026981-12CD-4120-8BCC-EB970C096EDF}">
+  <ds:schemaRefs>
+    <ds:schemaRef ds:uri="http://purl.org/dc/elements/1.1/"/>
+    <ds:schemaRef ds:uri="http://schemas.microsoft.com/office/2006/metadata/properties"/>
+    <ds:schemaRef ds:uri="http://purl.org/dc/terms/"/>
+    <ds:schemaRef ds:uri="65723b6b-0315-46bf-9bb6-3ab4f3437800"/>
+    <ds:schemaRef ds:uri="http://schemas.microsoft.com/office/2006/documentManagement/types"/>
+    <ds:schemaRef ds:uri="http://schemas.openxmlformats.org/package/2006/metadata/core-properties"/>
+    <ds:schemaRef ds:uri="http://schemas.microsoft.com/office/infopath/2007/PartnerControls"/>
+    <ds:schemaRef ds:uri="http://www.w3.org/XML/1998/namespace"/>
+    <ds:schemaRef ds:uri="http://purl.org/dc/dcmitype/"/>
+  </ds:schemaRefs>
+</ds:datastoreItem>
 </file>
 
-<file path=customXml/itemProps1.xml><?xml version="1.0" encoding="utf-8"?>
+<file path=customXml/itemProps2.xml><?xml version="1.0" encoding="utf-8"?>
 <ds:datastoreItem xmlns:ds="http://schemas.openxmlformats.org/officeDocument/2006/customXml" ds:itemID="{B197A26B-74DE-40CF-85B8-F7B4329E117D}">
   <ds:schemaRefs>
     <ds:schemaRef ds:uri="http://schemas.microsoft.com/office/2006/metadata/contentType"/>
@@ -16540,34 +16564,18 @@
 </ds:datastoreItem>
 </file>
 
-<file path=customXml/itemProps2.xml><?xml version="1.0" encoding="utf-8"?>
-<ds:datastoreItem xmlns:ds="http://schemas.openxmlformats.org/officeDocument/2006/customXml" ds:itemID="{C4026981-12CD-4120-8BCC-EB970C096EDF}">
+<file path=customXml/itemProps3.xml><?xml version="1.0" encoding="utf-8"?>
+<ds:datastoreItem xmlns:ds="http://schemas.openxmlformats.org/officeDocument/2006/customXml" ds:itemID="{1CC6347A-DB93-4282-817A-4B4A6F234FC6}">
   <ds:schemaRefs>
-    <ds:schemaRef ds:uri="http://purl.org/dc/elements/1.1/"/>
-    <ds:schemaRef ds:uri="http://schemas.microsoft.com/office/2006/metadata/properties"/>
-    <ds:schemaRef ds:uri="http://purl.org/dc/terms/"/>
-    <ds:schemaRef ds:uri="65723b6b-0315-46bf-9bb6-3ab4f3437800"/>
-    <ds:schemaRef ds:uri="http://schemas.microsoft.com/office/2006/documentManagement/types"/>
-    <ds:schemaRef ds:uri="http://schemas.openxmlformats.org/package/2006/metadata/core-properties"/>
-    <ds:schemaRef ds:uri="http://schemas.microsoft.com/office/infopath/2007/PartnerControls"/>
-    <ds:schemaRef ds:uri="http://www.w3.org/XML/1998/namespace"/>
-    <ds:schemaRef ds:uri="http://purl.org/dc/dcmitype/"/>
+    <ds:schemaRef ds:uri="http://schemas.openxmlformats.org/officeDocument/2006/bibliography"/>
   </ds:schemaRefs>
 </ds:datastoreItem>
 </file>
 
-<file path=customXml/itemProps3.xml><?xml version="1.0" encoding="utf-8"?>
+<file path=customXml/itemProps4.xml><?xml version="1.0" encoding="utf-8"?>
 <ds:datastoreItem xmlns:ds="http://schemas.openxmlformats.org/officeDocument/2006/customXml" ds:itemID="{DB6DBA05-57FF-437C-8249-1B24730337B1}">
   <ds:schemaRefs>
     <ds:schemaRef ds:uri="http://schemas.microsoft.com/sharepoint/v3/contenttype/forms"/>
   </ds:schemaRefs>
 </ds:datastoreItem>
-</file>
-
-<file path=customXml/itemProps4.xml><?xml version="1.0" encoding="utf-8"?>
-<ds:datastoreItem xmlns:ds="http://schemas.openxmlformats.org/officeDocument/2006/customXml" ds:itemID="{1CC6347A-DB93-4282-817A-4B4A6F234FC6}">
-  <ds:schemaRefs>
-    <ds:schemaRef ds:uri="http://schemas.openxmlformats.org/officeDocument/2006/bibliography"/>
-  </ds:schemaRefs>
-</ds:datastoreItem>
 </file>
</xml_diff>